<commit_message>
Punto 1 y 2 con documentacion 7/Febrero/2016
Completo con documentacion requerida
</commit_message>
<xml_diff>
--- a/Segundo Punto/Documentacion/Documentacion de Algoritmos.docx
+++ b/Segundo Punto/Documentacion/Documentacion de Algoritmos.docx
@@ -184,8 +184,8 @@
         </w:rPr>
         <w:drawing>
           <wp:inline distT="0" distB="0" distL="0" distR="0" wp14:anchorId="5FF8FF61" wp14:editId="6E6A11FD">
-            <wp:extent cx="3771900" cy="2524053"/>
-            <wp:effectExtent l="0" t="0" r="0" b="0"/>
+            <wp:extent cx="3552825" cy="2377454"/>
+            <wp:effectExtent l="0" t="0" r="0" b="3810"/>
             <wp:docPr id="1" name="Imagen 1"/>
             <wp:cNvGraphicFramePr>
               <a:graphicFrameLocks xmlns:a="http://schemas.openxmlformats.org/drawingml/2006/main" noChangeAspect="1"/>
@@ -206,7 +206,7 @@
                   <pic:spPr>
                     <a:xfrm>
                       <a:off x="0" y="0"/>
-                      <a:ext cx="3781689" cy="2530603"/>
+                      <a:ext cx="3565668" cy="2386048"/>
                     </a:xfrm>
                     <a:prstGeom prst="rect">
                       <a:avLst/>
@@ -226,27 +226,14 @@
       <w:r>
         <w:t xml:space="preserve">Ilustración </w:t>
       </w:r>
-      <w:r>
-        <w:fldChar w:fldCharType="begin"/>
-      </w:r>
-      <w:r>
-        <w:instrText xml:space="preserve"> SEQ Ilustración \* ARABIC </w:instrText>
-      </w:r>
-      <w:r>
-        <w:fldChar w:fldCharType="separate"/>
-      </w:r>
-      <w:r>
-        <w:rPr>
-          <w:noProof/>
-        </w:rPr>
-        <w:t>1</w:t>
-      </w:r>
-      <w:r>
-        <w:rPr>
-          <w:noProof/>
-        </w:rPr>
-        <w:fldChar w:fldCharType="end"/>
-      </w:r>
+      <w:fldSimple w:instr=" SEQ Ilustración \* ARABIC ">
+        <w:r>
+          <w:rPr>
+            <w:noProof/>
+          </w:rPr>
+          <w:t>1</w:t>
+        </w:r>
+      </w:fldSimple>
     </w:p>
     <w:p>
       <w:r>
@@ -307,27 +294,14 @@
       <w:r>
         <w:t xml:space="preserve">Ilustración </w:t>
       </w:r>
-      <w:r>
-        <w:fldChar w:fldCharType="begin"/>
-      </w:r>
-      <w:r>
-        <w:instrText xml:space="preserve"> SEQ Ilustración \* ARABIC </w:instrText>
-      </w:r>
-      <w:r>
-        <w:fldChar w:fldCharType="separate"/>
-      </w:r>
-      <w:r>
-        <w:rPr>
-          <w:noProof/>
-        </w:rPr>
-        <w:t>2</w:t>
-      </w:r>
-      <w:r>
-        <w:rPr>
-          <w:noProof/>
-        </w:rPr>
-        <w:fldChar w:fldCharType="end"/>
-      </w:r>
+      <w:fldSimple w:instr=" SEQ Ilustración \* ARABIC ">
+        <w:r>
+          <w:rPr>
+            <w:noProof/>
+          </w:rPr>
+          <w:t>2</w:t>
+        </w:r>
+      </w:fldSimple>
     </w:p>
     <w:p>
       <w:r>
@@ -348,7 +322,7 @@
         </w:rPr>
         <w:drawing>
           <wp:inline distT="0" distB="0" distL="0" distR="0" wp14:anchorId="68A81949" wp14:editId="13DEF40B">
-            <wp:extent cx="5257800" cy="3505200"/>
+            <wp:extent cx="3429000" cy="2286000"/>
             <wp:effectExtent l="0" t="0" r="0" b="0"/>
             <wp:docPr id="3" name="Imagen 3"/>
             <wp:cNvGraphicFramePr>
@@ -370,7 +344,7 @@
                   <pic:spPr>
                     <a:xfrm>
                       <a:off x="0" y="0"/>
-                      <a:ext cx="5266199" cy="3510799"/>
+                      <a:ext cx="3439563" cy="2293042"/>
                     </a:xfrm>
                     <a:prstGeom prst="rect">
                       <a:avLst/>
@@ -390,27 +364,14 @@
       <w:r>
         <w:t xml:space="preserve">Ilustración </w:t>
       </w:r>
-      <w:r>
-        <w:fldChar w:fldCharType="begin"/>
-      </w:r>
-      <w:r>
-        <w:instrText xml:space="preserve"> SEQ Ilustración \* ARABIC </w:instrText>
-      </w:r>
-      <w:r>
-        <w:fldChar w:fldCharType="separate"/>
-      </w:r>
-      <w:r>
-        <w:rPr>
-          <w:noProof/>
-        </w:rPr>
-        <w:t>3</w:t>
-      </w:r>
-      <w:r>
-        <w:rPr>
-          <w:noProof/>
-        </w:rPr>
-        <w:fldChar w:fldCharType="end"/>
-      </w:r>
+      <w:fldSimple w:instr=" SEQ Ilustración \* ARABIC ">
+        <w:r>
+          <w:rPr>
+            <w:noProof/>
+          </w:rPr>
+          <w:t>3</w:t>
+        </w:r>
+      </w:fldSimple>
     </w:p>
     <w:p>
       <w:r>
@@ -473,27 +434,14 @@
       <w:r>
         <w:t xml:space="preserve">Ilustración </w:t>
       </w:r>
-      <w:r>
-        <w:fldChar w:fldCharType="begin"/>
-      </w:r>
-      <w:r>
-        <w:instrText xml:space="preserve"> SEQ Ilustración \* ARABIC </w:instrText>
-      </w:r>
-      <w:r>
-        <w:fldChar w:fldCharType="separate"/>
-      </w:r>
-      <w:r>
-        <w:rPr>
-          <w:noProof/>
-        </w:rPr>
-        <w:t>4</w:t>
-      </w:r>
-      <w:r>
-        <w:rPr>
-          <w:noProof/>
-        </w:rPr>
-        <w:fldChar w:fldCharType="end"/>
-      </w:r>
+      <w:fldSimple w:instr=" SEQ Ilustración \* ARABIC ">
+        <w:r>
+          <w:rPr>
+            <w:noProof/>
+          </w:rPr>
+          <w:t>4</w:t>
+        </w:r>
+      </w:fldSimple>
       <w:r>
         <w:tab/>
       </w:r>
@@ -505,7 +453,6 @@
         <w:pStyle w:val="Ttulo1"/>
       </w:pPr>
       <w:r>
-        <w:lastRenderedPageBreak/>
         <w:t>Análisis de complejidad.</w:t>
       </w:r>
     </w:p>
@@ -574,6 +521,17 @@
         <w:t>.</w:t>
       </w:r>
     </w:p>
+    <w:p>
+      <w:pPr>
+        <w:pStyle w:val="Ttulo1"/>
+      </w:pPr>
+      <w:bookmarkStart w:id="0" w:name="_GoBack"/>
+      <w:r>
+        <w:lastRenderedPageBreak/>
+        <w:t>Tabla de rendimiento</w:t>
+      </w:r>
+    </w:p>
+    <w:bookmarkEnd w:id="0"/>
     <w:tbl>
       <w:tblPr>
         <w:tblW w:w="8300" w:type="dxa"/>
@@ -737,7 +695,6 @@
                 <w:lang w:eastAsia="es-CO"/>
               </w:rPr>
             </w:pPr>
-            <w:proofErr w:type="spellStart"/>
             <w:r>
               <w:rPr>
                 <w:rFonts w:ascii="Calibri" w:eastAsia="Times New Roman" w:hAnsi="Calibri" w:cs="Times New Roman"/>
@@ -746,9 +703,8 @@
                 <w:color w:val="FFFFFF"/>
                 <w:lang w:eastAsia="es-CO"/>
               </w:rPr>
-              <w:t>Numero</w:t>
+              <w:t>Número</w:t>
             </w:r>
-            <w:proofErr w:type="spellEnd"/>
             <w:r>
               <w:rPr>
                 <w:rFonts w:ascii="Calibri" w:eastAsia="Times New Roman" w:hAnsi="Calibri" w:cs="Times New Roman"/>
@@ -1529,7 +1485,6 @@
       <w:pPr>
         <w:keepNext/>
       </w:pPr>
-      <w:bookmarkStart w:id="0" w:name="_GoBack"/>
       <w:r>
         <w:rPr>
           <w:noProof/>
@@ -1549,37 +1504,69 @@
           </wp:inline>
         </w:drawing>
       </w:r>
-      <w:bookmarkEnd w:id="0"/>
     </w:p>
     <w:p>
       <w:pPr>
         <w:pStyle w:val="Descripcin"/>
-      </w:pPr>
-      <w:r>
-        <w:t xml:space="preserve">Ilustración </w:t>
-      </w:r>
-      <w:r>
-        <w:fldChar w:fldCharType="begin"/>
-      </w:r>
-      <w:r>
-        <w:instrText xml:space="preserve"> SEQ Ilustración \* ARABIC </w:instrText>
-      </w:r>
-      <w:r>
-        <w:fldChar w:fldCharType="separate"/>
-      </w:r>
-      <w:r>
         <w:rPr>
           <w:noProof/>
         </w:rPr>
-        <w:t>5</w:t>
-      </w:r>
-      <w:r>
+      </w:pPr>
+      <w:r>
+        <w:t xml:space="preserve">Ilustración </w:t>
+      </w:r>
+      <w:fldSimple w:instr=" SEQ Ilustración \* ARABIC ">
+        <w:r>
+          <w:rPr>
+            <w:noProof/>
+          </w:rPr>
+          <w:t>5</w:t>
+        </w:r>
+      </w:fldSimple>
+    </w:p>
+    <w:p>
+      <w:pPr>
+        <w:pStyle w:val="Subttulo"/>
         <w:rPr>
-          <w:noProof/>
+          <w:rStyle w:val="nfasissutil"/>
         </w:rPr>
-        <w:fldChar w:fldCharType="end"/>
+      </w:pPr>
+      <w:r>
+        <w:rPr>
+          <w:rStyle w:val="nfasissutil"/>
+        </w:rPr>
+        <w:t>Entorno de pruebas</w:t>
       </w:r>
     </w:p>
+    <w:p>
+      <w:r>
+        <w:t xml:space="preserve">Procesador: </w:t>
+      </w:r>
+      <w:proofErr w:type="spellStart"/>
+      <w:r>
+        <w:t>Amd</w:t>
+      </w:r>
+      <w:proofErr w:type="spellEnd"/>
+      <w:r>
+        <w:t xml:space="preserve"> E1-2500 1.40Ghz.</w:t>
+      </w:r>
+    </w:p>
+    <w:p>
+      <w:r>
+        <w:t>Memoria: 4GB Ddr3.</w:t>
+      </w:r>
+    </w:p>
+    <w:p>
+      <w:r>
+        <w:t>Disco duro: 500 Gb 5400 rpm.</w:t>
+      </w:r>
+    </w:p>
+    <w:p>
+      <w:r>
+        <w:t xml:space="preserve">Sistema Operativo: Windows 10 Pro 64bit. </w:t>
+      </w:r>
+    </w:p>
+    <w:p/>
     <w:sectPr>
       <w:pgSz w:w="12240" w:h="15840"/>
       <w:pgMar w:top="1417" w:right="1701" w:bottom="1417" w:left="1701" w:header="708" w:footer="708" w:gutter="0"/>
@@ -2064,6 +2051,49 @@
       <w:szCs w:val="18"/>
     </w:rPr>
   </w:style>
+  <w:style w:type="paragraph" w:styleId="Subttulo">
+    <w:name w:val="Subtitle"/>
+    <w:basedOn w:val="Normal"/>
+    <w:next w:val="Normal"/>
+    <w:link w:val="SubttuloCar"/>
+    <w:uiPriority w:val="11"/>
+    <w:qFormat/>
+    <w:rsid w:val="00FC3A92"/>
+    <w:pPr>
+      <w:numPr>
+        <w:ilvl w:val="1"/>
+      </w:numPr>
+    </w:pPr>
+    <w:rPr>
+      <w:rFonts w:eastAsiaTheme="minorEastAsia"/>
+      <w:color w:val="5A5A5A" w:themeColor="text1" w:themeTint="A5"/>
+      <w:spacing w:val="15"/>
+    </w:rPr>
+  </w:style>
+  <w:style w:type="character" w:customStyle="1" w:styleId="SubttuloCar">
+    <w:name w:val="Subtítulo Car"/>
+    <w:basedOn w:val="Fuentedeprrafopredeter"/>
+    <w:link w:val="Subttulo"/>
+    <w:uiPriority w:val="11"/>
+    <w:rsid w:val="00FC3A92"/>
+    <w:rPr>
+      <w:rFonts w:eastAsiaTheme="minorEastAsia"/>
+      <w:color w:val="5A5A5A" w:themeColor="text1" w:themeTint="A5"/>
+      <w:spacing w:val="15"/>
+    </w:rPr>
+  </w:style>
+  <w:style w:type="character" w:styleId="nfasissutil">
+    <w:name w:val="Subtle Emphasis"/>
+    <w:basedOn w:val="Fuentedeprrafopredeter"/>
+    <w:uiPriority w:val="19"/>
+    <w:qFormat/>
+    <w:rsid w:val="00FC3A92"/>
+    <w:rPr>
+      <w:i/>
+      <w:iCs/>
+      <w:color w:val="404040" w:themeColor="text1" w:themeTint="BF"/>
+    </w:rPr>
+  </w:style>
 </w:styles>
 </file>
 
@@ -2354,11 +2384,11 @@
           <c:showPercent val="0"/>
           <c:showBubbleSize val="0"/>
         </c:dLbls>
-        <c:axId val="-854893344"/>
-        <c:axId val="-854890080"/>
+        <c:axId val="305046624"/>
+        <c:axId val="305051520"/>
       </c:scatterChart>
       <c:valAx>
-        <c:axId val="-854893344"/>
+        <c:axId val="305046624"/>
         <c:scaling>
           <c:orientation val="minMax"/>
         </c:scaling>
@@ -2484,12 +2514,12 @@
             <a:endParaRPr lang="es-CO"/>
           </a:p>
         </c:txPr>
-        <c:crossAx val="-854890080"/>
+        <c:crossAx val="305051520"/>
         <c:crosses val="autoZero"/>
         <c:crossBetween val="midCat"/>
       </c:valAx>
       <c:valAx>
-        <c:axId val="-854890080"/>
+        <c:axId val="305051520"/>
         <c:scaling>
           <c:orientation val="minMax"/>
         </c:scaling>
@@ -2609,7 +2639,7 @@
             <a:endParaRPr lang="es-CO"/>
           </a:p>
         </c:txPr>
-        <c:crossAx val="-854893344"/>
+        <c:crossAx val="305046624"/>
         <c:crosses val="autoZero"/>
         <c:crossBetween val="midCat"/>
       </c:valAx>

</xml_diff>